<commit_message>
METRYKI.docx sung dużo metryk.pdf
</commit_message>
<xml_diff>
--- a/METRYKI.docx
+++ b/METRYKI.docx
@@ -34,7 +34,7 @@
       <w:r>
         <w:rPr>
           <w:noProof/>
-          <w:lang w:eastAsia="pl-PL"/>
+          <w:lang w:val="en-US"/>
         </w:rPr>
         <w:drawing>
           <wp:inline distT="0" distB="0" distL="0" distR="0" wp14:anchorId="6C18968B" wp14:editId="2A585D18">
@@ -106,7 +106,7 @@
       <w:r>
         <w:rPr>
           <w:noProof/>
-          <w:lang w:eastAsia="pl-PL"/>
+          <w:lang w:val="en-US"/>
         </w:rPr>
         <w:drawing>
           <wp:inline distT="0" distB="0" distL="0" distR="0" wp14:anchorId="2BD87A12" wp14:editId="6F7E3500">
@@ -167,7 +167,7 @@
       <w:r>
         <w:rPr>
           <w:noProof/>
-          <w:lang w:eastAsia="pl-PL"/>
+          <w:lang w:val="en-US"/>
         </w:rPr>
         <w:drawing>
           <wp:inline distT="0" distB="0" distL="0" distR="0" wp14:anchorId="0AEDB4BA" wp14:editId="05B23D39">
@@ -213,7 +213,7 @@
       <w:r>
         <w:rPr>
           <w:noProof/>
-          <w:lang w:eastAsia="pl-PL"/>
+          <w:lang w:val="en-US"/>
         </w:rPr>
         <w:drawing>
           <wp:inline distT="0" distB="0" distL="0" distR="0" wp14:anchorId="22152B5B" wp14:editId="756C4291">
@@ -271,7 +271,7 @@
       <w:r>
         <w:rPr>
           <w:noProof/>
-          <w:lang w:eastAsia="pl-PL"/>
+          <w:lang w:val="en-US"/>
         </w:rPr>
         <w:drawing>
           <wp:inline distT="0" distB="0" distL="0" distR="0">
@@ -328,7 +328,7 @@
       <w:r>
         <w:rPr>
           <w:noProof/>
-          <w:lang w:eastAsia="pl-PL"/>
+          <w:lang w:val="en-US"/>
         </w:rPr>
         <w:drawing>
           <wp:inline distT="0" distB="0" distL="0" distR="0">
@@ -387,7 +387,7 @@
       <w:r>
         <w:rPr>
           <w:noProof/>
-          <w:lang w:eastAsia="pl-PL"/>
+          <w:lang w:val="en-US"/>
         </w:rPr>
         <w:drawing>
           <wp:inline distT="0" distB="0" distL="0" distR="0" wp14:anchorId="06070492" wp14:editId="537C1235">
@@ -445,7 +445,7 @@
       <w:r>
         <w:rPr>
           <w:noProof/>
-          <w:lang w:eastAsia="pl-PL"/>
+          <w:lang w:val="en-US"/>
         </w:rPr>
         <w:drawing>
           <wp:inline distT="0" distB="0" distL="0" distR="0">
@@ -502,7 +502,7 @@
       <w:r>
         <w:rPr>
           <w:noProof/>
-          <w:lang w:eastAsia="pl-PL"/>
+          <w:lang w:val="en-US"/>
         </w:rPr>
         <w:drawing>
           <wp:inline distT="0" distB="0" distL="0" distR="0">
@@ -561,7 +561,7 @@
       <w:r>
         <w:rPr>
           <w:noProof/>
-          <w:lang w:eastAsia="pl-PL"/>
+          <w:lang w:val="en-US"/>
         </w:rPr>
         <w:drawing>
           <wp:inline distT="0" distB="0" distL="0" distR="0" wp14:anchorId="2199E1A7" wp14:editId="423DC498">
@@ -618,7 +618,7 @@
       <w:r>
         <w:rPr>
           <w:noProof/>
-          <w:lang w:eastAsia="pl-PL"/>
+          <w:lang w:val="en-US"/>
         </w:rPr>
         <w:lastRenderedPageBreak/>
         <w:drawing>
@@ -724,7 +724,7 @@
       <w:r>
         <w:rPr>
           <w:noProof/>
-          <w:lang w:eastAsia="pl-PL"/>
+          <w:lang w:val="en-US"/>
         </w:rPr>
         <w:drawing>
           <wp:inline distT="0" distB="0" distL="0" distR="0">
@@ -1004,7 +1004,7 @@
       <w:r>
         <w:rPr>
           <w:noProof/>
-          <w:lang w:eastAsia="pl-PL"/>
+          <w:lang w:val="en-US"/>
         </w:rPr>
         <w:drawing>
           <wp:inline distT="0" distB="0" distL="0" distR="0">
@@ -1089,7 +1089,7 @@
       <w:r>
         <w:rPr>
           <w:noProof/>
-          <w:lang w:eastAsia="pl-PL"/>
+          <w:lang w:val="en-US"/>
         </w:rPr>
         <w:drawing>
           <wp:inline distT="0" distB="0" distL="0" distR="0">
@@ -1168,7 +1168,7 @@
       <w:r>
         <w:rPr>
           <w:noProof/>
-          <w:lang w:eastAsia="pl-PL"/>
+          <w:lang w:val="en-US"/>
         </w:rPr>
         <w:drawing>
           <wp:inline distT="0" distB="0" distL="0" distR="0">
@@ -1241,7 +1241,7 @@
       <w:r>
         <w:rPr>
           <w:noProof/>
-          <w:lang w:eastAsia="pl-PL"/>
+          <w:lang w:val="en-US"/>
         </w:rPr>
         <w:drawing>
           <wp:inline distT="0" distB="0" distL="0" distR="0">
@@ -1358,7 +1358,7 @@
       <w:r>
         <w:rPr>
           <w:noProof/>
-          <w:lang w:eastAsia="pl-PL"/>
+          <w:lang w:val="en-US"/>
         </w:rPr>
         <w:drawing>
           <wp:inline distT="0" distB="0" distL="0" distR="0">
@@ -1424,7 +1424,7 @@
       <w:r>
         <w:rPr>
           <w:noProof/>
-          <w:lang w:eastAsia="pl-PL"/>
+          <w:lang w:val="en-US"/>
         </w:rPr>
         <w:drawing>
           <wp:anchor distT="0" distB="0" distL="114300" distR="114300" simplePos="0" relativeHeight="251658240" behindDoc="1" locked="0" layoutInCell="1" allowOverlap="1" wp14:anchorId="30B9EA89" wp14:editId="676749D5">
@@ -1534,12 +1534,1753 @@
     </w:p>
     <w:p>
       <w:pPr>
+        <w:pStyle w:val="Akapitzlist"/>
+        <w:numPr>
+          <w:ilvl w:val="0"/>
+          <w:numId w:val="1"/>
+        </w:numPr>
+        <w:rPr>
+          <w:lang w:val="en-US"/>
+        </w:rPr>
+      </w:pPr>
+      <w:r>
+        <w:rPr>
+          <w:lang w:val="en-US"/>
+        </w:rPr>
+        <w:t>!</w:t>
+      </w:r>
+    </w:p>
+    <w:p>
+      <w:pPr>
+        <w:pStyle w:val="Akapitzlist"/>
+        <w:rPr>
+          <w:lang w:val="en-US"/>
+        </w:rPr>
+      </w:pPr>
+      <w:r>
+        <w:rPr>
+          <w:noProof/>
+          <w:lang w:val="en-US"/>
+        </w:rPr>
+        <w:drawing>
+          <wp:inline distT="0" distB="0" distL="0" distR="0">
+            <wp:extent cx="3076575" cy="600075"/>
+            <wp:effectExtent l="0" t="0" r="9525" b="9525"/>
+            <wp:docPr id="13" name="Obraz 13"/>
+            <wp:cNvGraphicFramePr>
+              <a:graphicFrameLocks xmlns:a="http://schemas.openxmlformats.org/drawingml/2006/main" noChangeAspect="1"/>
+            </wp:cNvGraphicFramePr>
+            <a:graphic xmlns:a="http://schemas.openxmlformats.org/drawingml/2006/main">
+              <a:graphicData uri="http://schemas.openxmlformats.org/drawingml/2006/picture">
+                <pic:pic xmlns:pic="http://schemas.openxmlformats.org/drawingml/2006/picture">
+                  <pic:nvPicPr>
+                    <pic:cNvPr id="0" name="Picture 2"/>
+                    <pic:cNvPicPr>
+                      <a:picLocks noChangeAspect="1" noChangeArrowheads="1"/>
+                    </pic:cNvPicPr>
+                  </pic:nvPicPr>
+                  <pic:blipFill>
+                    <a:blip r:embed="rId23">
+                      <a:extLst>
+                        <a:ext uri="{28A0092B-C50C-407E-A947-70E740481C1C}">
+                          <a14:useLocalDpi xmlns:a14="http://schemas.microsoft.com/office/drawing/2010/main" val="0"/>
+                        </a:ext>
+                      </a:extLst>
+                    </a:blip>
+                    <a:srcRect/>
+                    <a:stretch>
+                      <a:fillRect/>
+                    </a:stretch>
+                  </pic:blipFill>
+                  <pic:spPr bwMode="auto">
+                    <a:xfrm>
+                      <a:off x="0" y="0"/>
+                      <a:ext cx="3076575" cy="600075"/>
+                    </a:xfrm>
+                    <a:prstGeom prst="rect">
+                      <a:avLst/>
+                    </a:prstGeom>
+                    <a:noFill/>
+                    <a:ln>
+                      <a:noFill/>
+                    </a:ln>
+                  </pic:spPr>
+                </pic:pic>
+              </a:graphicData>
+            </a:graphic>
+          </wp:inline>
+        </w:drawing>
+      </w:r>
+    </w:p>
+    <w:p>
+      <w:pPr>
+        <w:rPr>
+          <w:lang w:val="en-US"/>
+        </w:rPr>
+      </w:pPr>
+    </w:p>
+    <w:p>
+      <w:pPr>
+        <w:pStyle w:val="Akapitzlist"/>
+        <w:numPr>
+          <w:ilvl w:val="0"/>
+          <w:numId w:val="1"/>
+        </w:numPr>
+        <w:rPr>
+          <w:lang w:val="en-US"/>
+        </w:rPr>
+      </w:pPr>
+      <w:r>
+        <w:rPr>
+          <w:lang w:val="en-US"/>
+        </w:rPr>
+        <w:t>! 5</w:t>
+      </w:r>
+    </w:p>
+    <w:p>
+      <w:pPr>
+        <w:pStyle w:val="Akapitzlist"/>
+        <w:numPr>
+          <w:ilvl w:val="0"/>
+          <w:numId w:val="1"/>
+        </w:numPr>
+        <w:rPr>
+          <w:lang w:val="en-US"/>
+        </w:rPr>
+      </w:pPr>
+      <w:r>
+        <w:rPr>
+          <w:lang w:val="en-US"/>
+        </w:rPr>
+        <w:t xml:space="preserve">! </w:t>
+      </w:r>
+      <w:proofErr w:type="spellStart"/>
+      <w:r>
+        <w:rPr>
+          <w:lang w:val="en-US"/>
+        </w:rPr>
+        <w:t>Kolejnych</w:t>
+      </w:r>
+      <w:proofErr w:type="spellEnd"/>
+    </w:p>
+    <w:p>
+      <w:pPr>
+        <w:pStyle w:val="Akapitzlist"/>
+        <w:numPr>
+          <w:ilvl w:val="0"/>
+          <w:numId w:val="1"/>
+        </w:numPr>
+        <w:rPr>
+          <w:lang w:val="en-US"/>
+        </w:rPr>
+      </w:pPr>
+      <w:r>
+        <w:rPr>
+          <w:lang w:val="en-US"/>
+        </w:rPr>
+        <w:t xml:space="preserve">! </w:t>
+      </w:r>
+      <w:proofErr w:type="spellStart"/>
+      <w:r>
+        <w:rPr>
+          <w:lang w:val="en-US"/>
+        </w:rPr>
+        <w:t>Metryk</w:t>
+      </w:r>
+      <w:proofErr w:type="spellEnd"/>
+    </w:p>
+    <w:p>
+      <w:pPr>
+        <w:pStyle w:val="Akapitzlist"/>
+        <w:numPr>
+          <w:ilvl w:val="0"/>
+          <w:numId w:val="1"/>
+        </w:numPr>
+        <w:rPr>
+          <w:lang w:val="en-US"/>
+        </w:rPr>
+      </w:pPr>
+      <w:r>
+        <w:rPr>
+          <w:lang w:val="en-US"/>
+        </w:rPr>
+        <w:t>!</w:t>
+      </w:r>
+      <w:r>
+        <w:rPr>
+          <w:lang w:val="en-US"/>
+        </w:rPr>
+        <w:t xml:space="preserve"> (</w:t>
+      </w:r>
+      <w:proofErr w:type="spellStart"/>
+      <w:r>
+        <w:rPr>
+          <w:lang w:val="en-US"/>
+        </w:rPr>
+        <w:t>Canbera</w:t>
+      </w:r>
+      <w:proofErr w:type="spellEnd"/>
+      <w:r>
+        <w:rPr>
+          <w:lang w:val="en-US"/>
+        </w:rPr>
+        <w:t xml:space="preserve"> </w:t>
+      </w:r>
+      <w:proofErr w:type="spellStart"/>
+      <w:r>
+        <w:rPr>
+          <w:lang w:val="en-US"/>
+        </w:rPr>
+        <w:t>już</w:t>
+      </w:r>
+      <w:proofErr w:type="spellEnd"/>
+      <w:r>
+        <w:rPr>
+          <w:lang w:val="en-US"/>
+        </w:rPr>
+        <w:t xml:space="preserve"> </w:t>
+      </w:r>
+      <w:proofErr w:type="spellStart"/>
+      <w:r>
+        <w:rPr>
+          <w:lang w:val="en-US"/>
+        </w:rPr>
+        <w:t>była</w:t>
+      </w:r>
+      <w:proofErr w:type="spellEnd"/>
+      <w:r>
+        <w:rPr>
+          <w:lang w:val="en-US"/>
+        </w:rPr>
+        <w:t>)</w:t>
+      </w:r>
+    </w:p>
+    <w:p>
+      <w:pPr>
+        <w:pStyle w:val="Akapitzlist"/>
+        <w:numPr>
+          <w:ilvl w:val="0"/>
+          <w:numId w:val="1"/>
+        </w:numPr>
+        <w:rPr>
+          <w:lang w:val="en-US"/>
+        </w:rPr>
+      </w:pPr>
+      <w:r>
+        <w:rPr>
+          <w:lang w:val="en-US"/>
+        </w:rPr>
+        <w:t>!</w:t>
+      </w:r>
+      <w:r>
+        <w:rPr>
+          <w:lang w:val="en-US"/>
+        </w:rPr>
+        <w:t>!</w:t>
+      </w:r>
+    </w:p>
+    <w:p>
+      <w:pPr>
+        <w:rPr>
+          <w:lang w:val="en-US"/>
+        </w:rPr>
+      </w:pPr>
+      <w:r>
+        <w:rPr>
+          <w:noProof/>
+          <w:lang w:val="en-US"/>
+        </w:rPr>
+        <w:lastRenderedPageBreak/>
+        <w:drawing>
+          <wp:inline distT="0" distB="0" distL="0" distR="0">
+            <wp:extent cx="3286125" cy="3009900"/>
+            <wp:effectExtent l="0" t="0" r="9525" b="0"/>
+            <wp:docPr id="15" name="Obraz 15"/>
+            <wp:cNvGraphicFramePr>
+              <a:graphicFrameLocks xmlns:a="http://schemas.openxmlformats.org/drawingml/2006/main" noChangeAspect="1"/>
+            </wp:cNvGraphicFramePr>
+            <a:graphic xmlns:a="http://schemas.openxmlformats.org/drawingml/2006/main">
+              <a:graphicData uri="http://schemas.openxmlformats.org/drawingml/2006/picture">
+                <pic:pic xmlns:pic="http://schemas.openxmlformats.org/drawingml/2006/picture">
+                  <pic:nvPicPr>
+                    <pic:cNvPr id="0" name="Picture 3"/>
+                    <pic:cNvPicPr>
+                      <a:picLocks noChangeAspect="1" noChangeArrowheads="1"/>
+                    </pic:cNvPicPr>
+                  </pic:nvPicPr>
+                  <pic:blipFill>
+                    <a:blip r:embed="rId24">
+                      <a:extLst>
+                        <a:ext uri="{28A0092B-C50C-407E-A947-70E740481C1C}">
+                          <a14:useLocalDpi xmlns:a14="http://schemas.microsoft.com/office/drawing/2010/main" val="0"/>
+                        </a:ext>
+                      </a:extLst>
+                    </a:blip>
+                    <a:srcRect/>
+                    <a:stretch>
+                      <a:fillRect/>
+                    </a:stretch>
+                  </pic:blipFill>
+                  <pic:spPr bwMode="auto">
+                    <a:xfrm>
+                      <a:off x="0" y="0"/>
+                      <a:ext cx="3286125" cy="3009900"/>
+                    </a:xfrm>
+                    <a:prstGeom prst="rect">
+                      <a:avLst/>
+                    </a:prstGeom>
+                    <a:noFill/>
+                    <a:ln>
+                      <a:noFill/>
+                    </a:ln>
+                  </pic:spPr>
+                </pic:pic>
+              </a:graphicData>
+            </a:graphic>
+          </wp:inline>
+        </w:drawing>
+      </w:r>
+    </w:p>
+    <w:p>
+      <w:pPr>
+        <w:rPr>
+          <w:lang w:val="en-US"/>
+        </w:rPr>
+      </w:pPr>
+    </w:p>
+    <w:p>
+      <w:pPr>
+        <w:pStyle w:val="Akapitzlist"/>
+        <w:numPr>
+          <w:ilvl w:val="0"/>
+          <w:numId w:val="1"/>
+        </w:numPr>
+        <w:rPr>
+          <w:lang w:val="en-US"/>
+        </w:rPr>
+      </w:pPr>
+      <w:proofErr w:type="spellStart"/>
+      <w:r>
+        <w:rPr>
+          <w:lang w:val="en-US"/>
+        </w:rPr>
+        <w:t>Kolejne</w:t>
+      </w:r>
+      <w:proofErr w:type="spellEnd"/>
+      <w:r>
+        <w:rPr>
+          <w:lang w:val="en-US"/>
+        </w:rPr>
+        <w:t xml:space="preserve"> </w:t>
+      </w:r>
+    </w:p>
+    <w:p>
+      <w:pPr>
+        <w:pStyle w:val="Akapitzlist"/>
+        <w:numPr>
+          <w:ilvl w:val="0"/>
+          <w:numId w:val="1"/>
+        </w:numPr>
+        <w:rPr>
+          <w:lang w:val="en-US"/>
+        </w:rPr>
+      </w:pPr>
+      <w:proofErr w:type="spellStart"/>
+      <w:r>
+        <w:rPr>
+          <w:lang w:val="en-US"/>
+        </w:rPr>
+        <w:t>Trzy</w:t>
+      </w:r>
+      <w:proofErr w:type="spellEnd"/>
+    </w:p>
+    <w:p>
+      <w:pPr>
+        <w:pStyle w:val="Akapitzlist"/>
+        <w:numPr>
+          <w:ilvl w:val="0"/>
+          <w:numId w:val="1"/>
+        </w:numPr>
+        <w:rPr>
+          <w:lang w:val="en-US"/>
+        </w:rPr>
+      </w:pPr>
+      <w:proofErr w:type="spellStart"/>
+      <w:r>
+        <w:rPr>
+          <w:lang w:val="en-US"/>
+        </w:rPr>
+        <w:t>metryki</w:t>
+      </w:r>
+      <w:proofErr w:type="spellEnd"/>
+    </w:p>
+    <w:p>
+      <w:pPr>
+        <w:rPr>
+          <w:lang w:val="en-US"/>
+        </w:rPr>
+      </w:pPr>
+      <w:r>
+        <w:rPr>
+          <w:noProof/>
+          <w:lang w:val="en-US"/>
+        </w:rPr>
+        <w:drawing>
+          <wp:inline distT="0" distB="0" distL="0" distR="0">
+            <wp:extent cx="4152900" cy="3667125"/>
+            <wp:effectExtent l="0" t="0" r="0" b="9525"/>
+            <wp:docPr id="16" name="Obraz 16"/>
+            <wp:cNvGraphicFramePr>
+              <a:graphicFrameLocks xmlns:a="http://schemas.openxmlformats.org/drawingml/2006/main" noChangeAspect="1"/>
+            </wp:cNvGraphicFramePr>
+            <a:graphic xmlns:a="http://schemas.openxmlformats.org/drawingml/2006/main">
+              <a:graphicData uri="http://schemas.openxmlformats.org/drawingml/2006/picture">
+                <pic:pic xmlns:pic="http://schemas.openxmlformats.org/drawingml/2006/picture">
+                  <pic:nvPicPr>
+                    <pic:cNvPr id="0" name="Picture 4"/>
+                    <pic:cNvPicPr>
+                      <a:picLocks noChangeAspect="1" noChangeArrowheads="1"/>
+                    </pic:cNvPicPr>
+                  </pic:nvPicPr>
+                  <pic:blipFill>
+                    <a:blip r:embed="rId25">
+                      <a:extLst>
+                        <a:ext uri="{28A0092B-C50C-407E-A947-70E740481C1C}">
+                          <a14:useLocalDpi xmlns:a14="http://schemas.microsoft.com/office/drawing/2010/main" val="0"/>
+                        </a:ext>
+                      </a:extLst>
+                    </a:blip>
+                    <a:srcRect/>
+                    <a:stretch>
+                      <a:fillRect/>
+                    </a:stretch>
+                  </pic:blipFill>
+                  <pic:spPr bwMode="auto">
+                    <a:xfrm>
+                      <a:off x="0" y="0"/>
+                      <a:ext cx="4152900" cy="3667125"/>
+                    </a:xfrm>
+                    <a:prstGeom prst="rect">
+                      <a:avLst/>
+                    </a:prstGeom>
+                    <a:noFill/>
+                    <a:ln>
+                      <a:noFill/>
+                    </a:ln>
+                  </pic:spPr>
+                </pic:pic>
+              </a:graphicData>
+            </a:graphic>
+          </wp:inline>
+        </w:drawing>
+      </w:r>
+    </w:p>
+    <w:p>
+      <w:pPr>
+        <w:pStyle w:val="Akapitzlist"/>
+        <w:numPr>
+          <w:ilvl w:val="0"/>
+          <w:numId w:val="1"/>
+        </w:numPr>
+        <w:rPr>
+          <w:lang w:val="en-US"/>
+        </w:rPr>
+      </w:pPr>
+      <w:proofErr w:type="spellStart"/>
+      <w:r>
+        <w:rPr>
+          <w:lang w:val="en-US"/>
+        </w:rPr>
+        <w:t>Kolejne</w:t>
+      </w:r>
+      <w:proofErr w:type="spellEnd"/>
+    </w:p>
+    <w:p>
+      <w:pPr>
+        <w:pStyle w:val="Akapitzlist"/>
+        <w:numPr>
+          <w:ilvl w:val="0"/>
+          <w:numId w:val="1"/>
+        </w:numPr>
+        <w:rPr>
+          <w:lang w:val="en-US"/>
+        </w:rPr>
+      </w:pPr>
+      <w:r>
+        <w:rPr>
+          <w:lang w:val="en-US"/>
+        </w:rPr>
+        <w:t xml:space="preserve"> </w:t>
+      </w:r>
+      <w:proofErr w:type="spellStart"/>
+      <w:r>
+        <w:rPr>
+          <w:lang w:val="en-US"/>
+        </w:rPr>
+        <w:t>Cztery</w:t>
+      </w:r>
+      <w:proofErr w:type="spellEnd"/>
+    </w:p>
+    <w:p>
+      <w:pPr>
+        <w:pStyle w:val="Akapitzlist"/>
+        <w:numPr>
+          <w:ilvl w:val="0"/>
+          <w:numId w:val="1"/>
+        </w:numPr>
+        <w:rPr>
+          <w:lang w:val="en-US"/>
+        </w:rPr>
+      </w:pPr>
+      <w:proofErr w:type="spellStart"/>
+      <w:r>
+        <w:rPr>
+          <w:lang w:val="en-US"/>
+        </w:rPr>
+        <w:t>Metryki</w:t>
+      </w:r>
+      <w:proofErr w:type="spellEnd"/>
+    </w:p>
+    <w:p>
+      <w:pPr>
+        <w:pStyle w:val="Akapitzlist"/>
+        <w:numPr>
+          <w:ilvl w:val="0"/>
+          <w:numId w:val="1"/>
+        </w:numPr>
+        <w:rPr>
+          <w:lang w:val="en-US"/>
+        </w:rPr>
+      </w:pPr>
+      <w:r>
+        <w:rPr>
+          <w:lang w:val="en-US"/>
+        </w:rPr>
+        <w:t>!</w:t>
+      </w:r>
+    </w:p>
+    <w:p>
+      <w:pPr>
+        <w:pStyle w:val="Akapitzlist"/>
+        <w:rPr>
+          <w:lang w:val="en-US"/>
+        </w:rPr>
+      </w:pPr>
+    </w:p>
+    <w:p>
+      <w:pPr>
+        <w:rPr>
+          <w:lang w:val="en-US"/>
+        </w:rPr>
+      </w:pPr>
+    </w:p>
+    <w:p>
+      <w:pPr>
+        <w:rPr>
+          <w:lang w:val="en-US"/>
+        </w:rPr>
+      </w:pPr>
+      <w:r>
+        <w:rPr>
+          <w:noProof/>
+          <w:lang w:val="en-US"/>
+        </w:rPr>
+        <w:drawing>
+          <wp:inline distT="0" distB="0" distL="0" distR="0">
+            <wp:extent cx="4114800" cy="4754880"/>
+            <wp:effectExtent l="0" t="0" r="0" b="7620"/>
+            <wp:docPr id="23" name="Obraz 23"/>
+            <wp:cNvGraphicFramePr>
+              <a:graphicFrameLocks xmlns:a="http://schemas.openxmlformats.org/drawingml/2006/main" noChangeAspect="1"/>
+            </wp:cNvGraphicFramePr>
+            <a:graphic xmlns:a="http://schemas.openxmlformats.org/drawingml/2006/main">
+              <a:graphicData uri="http://schemas.openxmlformats.org/drawingml/2006/picture">
+                <pic:pic xmlns:pic="http://schemas.openxmlformats.org/drawingml/2006/picture">
+                  <pic:nvPicPr>
+                    <pic:cNvPr id="0" name="Picture 5"/>
+                    <pic:cNvPicPr>
+                      <a:picLocks noChangeAspect="1" noChangeArrowheads="1"/>
+                    </pic:cNvPicPr>
+                  </pic:nvPicPr>
+                  <pic:blipFill>
+                    <a:blip r:embed="rId26">
+                      <a:extLst>
+                        <a:ext uri="{28A0092B-C50C-407E-A947-70E740481C1C}">
+                          <a14:useLocalDpi xmlns:a14="http://schemas.microsoft.com/office/drawing/2010/main" val="0"/>
+                        </a:ext>
+                      </a:extLst>
+                    </a:blip>
+                    <a:srcRect/>
+                    <a:stretch>
+                      <a:fillRect/>
+                    </a:stretch>
+                  </pic:blipFill>
+                  <pic:spPr bwMode="auto">
+                    <a:xfrm>
+                      <a:off x="0" y="0"/>
+                      <a:ext cx="4114800" cy="4754880"/>
+                    </a:xfrm>
+                    <a:prstGeom prst="rect">
+                      <a:avLst/>
+                    </a:prstGeom>
+                    <a:noFill/>
+                    <a:ln>
+                      <a:noFill/>
+                    </a:ln>
+                  </pic:spPr>
+                </pic:pic>
+              </a:graphicData>
+            </a:graphic>
+          </wp:inline>
+        </w:drawing>
+      </w:r>
+    </w:p>
+    <w:p>
+      <w:pPr>
+        <w:rPr>
+          <w:lang w:val="en-US"/>
+        </w:rPr>
+      </w:pPr>
+    </w:p>
+    <w:p>
+      <w:pPr>
+        <w:pStyle w:val="Akapitzlist"/>
+        <w:numPr>
+          <w:ilvl w:val="0"/>
+          <w:numId w:val="1"/>
+        </w:numPr>
+        <w:rPr>
+          <w:lang w:val="en-US"/>
+        </w:rPr>
+      </w:pPr>
+      <w:proofErr w:type="spellStart"/>
+      <w:r>
+        <w:rPr>
+          <w:lang w:val="en-US"/>
+        </w:rPr>
+        <w:t>Kolejne</w:t>
+      </w:r>
+      <w:proofErr w:type="spellEnd"/>
+    </w:p>
+    <w:p>
+      <w:pPr>
+        <w:pStyle w:val="Akapitzlist"/>
+        <w:numPr>
+          <w:ilvl w:val="0"/>
+          <w:numId w:val="1"/>
+        </w:numPr>
+        <w:rPr>
+          <w:lang w:val="en-US"/>
+        </w:rPr>
+      </w:pPr>
+      <w:r>
+        <w:rPr>
+          <w:lang w:val="en-US"/>
+        </w:rPr>
+        <w:t xml:space="preserve">2 </w:t>
+      </w:r>
+      <w:proofErr w:type="spellStart"/>
+      <w:r>
+        <w:rPr>
+          <w:lang w:val="en-US"/>
+        </w:rPr>
+        <w:t>metryki</w:t>
+      </w:r>
+      <w:proofErr w:type="spellEnd"/>
+    </w:p>
+    <w:p>
+      <w:pPr>
+        <w:rPr>
+          <w:lang w:val="en-US"/>
+        </w:rPr>
+      </w:pPr>
+      <w:r>
+        <w:rPr>
+          <w:noProof/>
+          <w:lang w:val="en-US"/>
+        </w:rPr>
+        <w:lastRenderedPageBreak/>
+        <w:drawing>
+          <wp:inline distT="0" distB="0" distL="0" distR="0">
+            <wp:extent cx="4305300" cy="3371850"/>
+            <wp:effectExtent l="0" t="0" r="0" b="0"/>
+            <wp:docPr id="24" name="Obraz 24"/>
+            <wp:cNvGraphicFramePr>
+              <a:graphicFrameLocks xmlns:a="http://schemas.openxmlformats.org/drawingml/2006/main" noChangeAspect="1"/>
+            </wp:cNvGraphicFramePr>
+            <a:graphic xmlns:a="http://schemas.openxmlformats.org/drawingml/2006/main">
+              <a:graphicData uri="http://schemas.openxmlformats.org/drawingml/2006/picture">
+                <pic:pic xmlns:pic="http://schemas.openxmlformats.org/drawingml/2006/picture">
+                  <pic:nvPicPr>
+                    <pic:cNvPr id="0" name="Picture 6"/>
+                    <pic:cNvPicPr>
+                      <a:picLocks noChangeAspect="1" noChangeArrowheads="1"/>
+                    </pic:cNvPicPr>
+                  </pic:nvPicPr>
+                  <pic:blipFill>
+                    <a:blip r:embed="rId27">
+                      <a:extLst>
+                        <a:ext uri="{28A0092B-C50C-407E-A947-70E740481C1C}">
+                          <a14:useLocalDpi xmlns:a14="http://schemas.microsoft.com/office/drawing/2010/main" val="0"/>
+                        </a:ext>
+                      </a:extLst>
+                    </a:blip>
+                    <a:srcRect/>
+                    <a:stretch>
+                      <a:fillRect/>
+                    </a:stretch>
+                  </pic:blipFill>
+                  <pic:spPr bwMode="auto">
+                    <a:xfrm>
+                      <a:off x="0" y="0"/>
+                      <a:ext cx="4305300" cy="3371850"/>
+                    </a:xfrm>
+                    <a:prstGeom prst="rect">
+                      <a:avLst/>
+                    </a:prstGeom>
+                    <a:noFill/>
+                    <a:ln>
+                      <a:noFill/>
+                    </a:ln>
+                  </pic:spPr>
+                </pic:pic>
+              </a:graphicData>
+            </a:graphic>
+          </wp:inline>
+        </w:drawing>
+      </w:r>
+    </w:p>
+    <w:p>
+      <w:pPr>
+        <w:rPr>
+          <w:lang w:val="en-US"/>
+        </w:rPr>
+      </w:pPr>
+    </w:p>
+    <w:p>
+      <w:pPr>
+        <w:rPr>
+          <w:lang w:val="en-US"/>
+        </w:rPr>
+      </w:pPr>
+    </w:p>
+    <w:p>
+      <w:pPr>
+        <w:pStyle w:val="Akapitzlist"/>
+        <w:numPr>
+          <w:ilvl w:val="0"/>
+          <w:numId w:val="1"/>
+        </w:numPr>
+        <w:rPr>
+          <w:lang w:val="en-US"/>
+        </w:rPr>
+      </w:pPr>
+      <w:r>
+        <w:rPr>
+          <w:lang w:val="en-US"/>
+        </w:rPr>
+        <w:t xml:space="preserve">! </w:t>
+      </w:r>
+      <w:proofErr w:type="spellStart"/>
+      <w:r>
+        <w:rPr>
+          <w:lang w:val="en-US"/>
+        </w:rPr>
+        <w:t>Kolejnych</w:t>
+      </w:r>
+      <w:proofErr w:type="spellEnd"/>
+      <w:r>
+        <w:rPr>
+          <w:lang w:val="en-US"/>
+        </w:rPr>
+        <w:t xml:space="preserve"> 18 </w:t>
+      </w:r>
+      <w:proofErr w:type="spellStart"/>
+      <w:r>
+        <w:rPr>
+          <w:lang w:val="en-US"/>
+        </w:rPr>
+        <w:t>metryk</w:t>
+      </w:r>
+      <w:proofErr w:type="spellEnd"/>
+    </w:p>
+    <w:p>
+      <w:pPr>
+        <w:pStyle w:val="Akapitzlist"/>
+        <w:numPr>
+          <w:ilvl w:val="0"/>
+          <w:numId w:val="1"/>
+        </w:numPr>
+        <w:rPr>
+          <w:lang w:val="en-US"/>
+        </w:rPr>
+      </w:pPr>
+      <w:r>
+        <w:rPr>
+          <w:lang w:val="en-US"/>
+        </w:rPr>
+        <w:t>!</w:t>
+      </w:r>
+    </w:p>
+    <w:p>
+      <w:pPr>
+        <w:pStyle w:val="Akapitzlist"/>
+        <w:numPr>
+          <w:ilvl w:val="0"/>
+          <w:numId w:val="1"/>
+        </w:numPr>
+        <w:rPr>
+          <w:lang w:val="en-US"/>
+        </w:rPr>
+      </w:pPr>
+      <w:r>
+        <w:rPr>
+          <w:lang w:val="en-US"/>
+        </w:rPr>
+        <w:t>!</w:t>
+      </w:r>
+    </w:p>
+    <w:p>
+      <w:pPr>
+        <w:pStyle w:val="Akapitzlist"/>
+        <w:numPr>
+          <w:ilvl w:val="0"/>
+          <w:numId w:val="1"/>
+        </w:numPr>
+        <w:rPr>
+          <w:lang w:val="en-US"/>
+        </w:rPr>
+      </w:pPr>
+      <w:r>
+        <w:rPr>
+          <w:lang w:val="en-US"/>
+        </w:rPr>
+        <w:t>!</w:t>
+      </w:r>
+    </w:p>
+    <w:p>
+      <w:pPr>
+        <w:pStyle w:val="Akapitzlist"/>
+        <w:numPr>
+          <w:ilvl w:val="0"/>
+          <w:numId w:val="1"/>
+        </w:numPr>
+        <w:rPr>
+          <w:lang w:val="en-US"/>
+        </w:rPr>
+      </w:pPr>
+      <w:r>
+        <w:rPr>
+          <w:lang w:val="en-US"/>
+        </w:rPr>
+        <w:t>!</w:t>
+      </w:r>
+    </w:p>
+    <w:p>
+      <w:pPr>
+        <w:pStyle w:val="Akapitzlist"/>
+        <w:numPr>
+          <w:ilvl w:val="0"/>
+          <w:numId w:val="1"/>
+        </w:numPr>
+        <w:rPr>
+          <w:lang w:val="en-US"/>
+        </w:rPr>
+      </w:pPr>
+      <w:r>
+        <w:rPr>
+          <w:lang w:val="en-US"/>
+        </w:rPr>
+        <w:t>!</w:t>
+      </w:r>
+    </w:p>
+    <w:p>
+      <w:pPr>
+        <w:pStyle w:val="Akapitzlist"/>
+        <w:numPr>
+          <w:ilvl w:val="0"/>
+          <w:numId w:val="1"/>
+        </w:numPr>
+        <w:rPr>
+          <w:lang w:val="en-US"/>
+        </w:rPr>
+      </w:pPr>
+      <w:r>
+        <w:rPr>
+          <w:lang w:val="en-US"/>
+        </w:rPr>
+        <w:t>!</w:t>
+      </w:r>
+    </w:p>
+    <w:p>
+      <w:pPr>
+        <w:pStyle w:val="Akapitzlist"/>
+        <w:numPr>
+          <w:ilvl w:val="0"/>
+          <w:numId w:val="1"/>
+        </w:numPr>
+        <w:rPr>
+          <w:lang w:val="en-US"/>
+        </w:rPr>
+      </w:pPr>
+      <w:r>
+        <w:rPr>
+          <w:lang w:val="en-US"/>
+        </w:rPr>
+        <w:t>!</w:t>
+      </w:r>
+    </w:p>
+    <w:p>
+      <w:pPr>
+        <w:pStyle w:val="Akapitzlist"/>
+        <w:numPr>
+          <w:ilvl w:val="0"/>
+          <w:numId w:val="1"/>
+        </w:numPr>
+        <w:rPr>
+          <w:lang w:val="en-US"/>
+        </w:rPr>
+      </w:pPr>
+      <w:r>
+        <w:rPr>
+          <w:lang w:val="en-US"/>
+        </w:rPr>
+        <w:t>!</w:t>
+      </w:r>
+    </w:p>
+    <w:p>
+      <w:pPr>
+        <w:pStyle w:val="Akapitzlist"/>
+        <w:numPr>
+          <w:ilvl w:val="0"/>
+          <w:numId w:val="1"/>
+        </w:numPr>
+        <w:rPr>
+          <w:lang w:val="en-US"/>
+        </w:rPr>
+      </w:pPr>
+      <w:r>
+        <w:rPr>
+          <w:lang w:val="en-US"/>
+        </w:rPr>
+        <w:t>!</w:t>
+      </w:r>
+    </w:p>
+    <w:p>
+      <w:pPr>
+        <w:pStyle w:val="Akapitzlist"/>
+        <w:numPr>
+          <w:ilvl w:val="0"/>
+          <w:numId w:val="1"/>
+        </w:numPr>
+        <w:rPr>
+          <w:lang w:val="en-US"/>
+        </w:rPr>
+      </w:pPr>
+      <w:r>
+        <w:rPr>
+          <w:lang w:val="en-US"/>
+        </w:rPr>
+        <w:t>!</w:t>
+      </w:r>
+    </w:p>
+    <w:p>
+      <w:pPr>
+        <w:pStyle w:val="Akapitzlist"/>
+        <w:numPr>
+          <w:ilvl w:val="0"/>
+          <w:numId w:val="1"/>
+        </w:numPr>
+        <w:rPr>
+          <w:lang w:val="en-US"/>
+        </w:rPr>
+      </w:pPr>
+      <w:r>
+        <w:rPr>
+          <w:lang w:val="en-US"/>
+        </w:rPr>
+        <w:t>!</w:t>
+      </w:r>
+    </w:p>
+    <w:p>
+      <w:pPr>
+        <w:pStyle w:val="Akapitzlist"/>
+        <w:numPr>
+          <w:ilvl w:val="0"/>
+          <w:numId w:val="1"/>
+        </w:numPr>
+        <w:rPr>
+          <w:lang w:val="en-US"/>
+        </w:rPr>
+      </w:pPr>
+      <w:r>
+        <w:rPr>
+          <w:lang w:val="en-US"/>
+        </w:rPr>
+        <w:t>!</w:t>
+      </w:r>
+    </w:p>
+    <w:p>
+      <w:pPr>
+        <w:pStyle w:val="Akapitzlist"/>
+        <w:numPr>
+          <w:ilvl w:val="0"/>
+          <w:numId w:val="1"/>
+        </w:numPr>
+        <w:rPr>
+          <w:lang w:val="en-US"/>
+        </w:rPr>
+      </w:pPr>
+      <w:r>
+        <w:rPr>
+          <w:lang w:val="en-US"/>
+        </w:rPr>
+        <w:t>!</w:t>
+      </w:r>
+    </w:p>
+    <w:p>
+      <w:pPr>
+        <w:pStyle w:val="Akapitzlist"/>
+        <w:numPr>
+          <w:ilvl w:val="0"/>
+          <w:numId w:val="1"/>
+        </w:numPr>
+        <w:rPr>
+          <w:lang w:val="en-US"/>
+        </w:rPr>
+      </w:pPr>
+      <w:r>
+        <w:rPr>
+          <w:lang w:val="en-US"/>
+        </w:rPr>
+        <w:t>!</w:t>
+      </w:r>
+    </w:p>
+    <w:p>
+      <w:pPr>
+        <w:pStyle w:val="Akapitzlist"/>
+        <w:numPr>
+          <w:ilvl w:val="0"/>
+          <w:numId w:val="1"/>
+        </w:numPr>
+        <w:rPr>
+          <w:lang w:val="en-US"/>
+        </w:rPr>
+      </w:pPr>
+      <w:r>
+        <w:rPr>
+          <w:lang w:val="en-US"/>
+        </w:rPr>
+        <w:t>!</w:t>
+      </w:r>
+    </w:p>
+    <w:p>
+      <w:pPr>
+        <w:pStyle w:val="Akapitzlist"/>
+        <w:numPr>
+          <w:ilvl w:val="0"/>
+          <w:numId w:val="1"/>
+        </w:numPr>
+        <w:rPr>
+          <w:lang w:val="en-US"/>
+        </w:rPr>
+      </w:pPr>
+      <w:r>
+        <w:rPr>
+          <w:lang w:val="en-US"/>
+        </w:rPr>
+        <w:t>!</w:t>
+      </w:r>
+    </w:p>
+    <w:p>
+      <w:pPr>
+        <w:pStyle w:val="Akapitzlist"/>
+        <w:numPr>
+          <w:ilvl w:val="0"/>
+          <w:numId w:val="1"/>
+        </w:numPr>
+        <w:rPr>
+          <w:lang w:val="en-US"/>
+        </w:rPr>
+      </w:pPr>
+      <w:r>
+        <w:rPr>
+          <w:lang w:val="en-US"/>
+        </w:rPr>
+        <w:t>!</w:t>
+      </w:r>
+    </w:p>
+    <w:p>
+      <w:pPr>
+        <w:pStyle w:val="Akapitzlist"/>
+        <w:rPr>
+          <w:lang w:val="en-US"/>
+        </w:rPr>
+      </w:pPr>
+    </w:p>
+    <w:p>
+      <w:pPr>
+        <w:rPr>
+          <w:lang w:val="en-US"/>
+        </w:rPr>
+      </w:pPr>
+    </w:p>
+    <w:p>
+      <w:pPr>
+        <w:rPr>
+          <w:lang w:val="en-US"/>
+        </w:rPr>
+      </w:pPr>
+    </w:p>
+    <w:p>
+      <w:pPr>
+        <w:rPr>
+          <w:lang w:val="en-US"/>
+        </w:rPr>
+      </w:pPr>
+    </w:p>
+    <w:p>
+      <w:pPr>
+        <w:rPr>
+          <w:lang w:val="en-US"/>
+        </w:rPr>
+      </w:pPr>
+      <w:r>
+        <w:rPr>
+          <w:noProof/>
+          <w:lang w:val="en-US"/>
+        </w:rPr>
+        <w:lastRenderedPageBreak/>
+        <w:drawing>
+          <wp:inline distT="0" distB="0" distL="0" distR="0">
+            <wp:extent cx="4389120" cy="1554480"/>
+            <wp:effectExtent l="0" t="0" r="0" b="7620"/>
+            <wp:docPr id="25" name="Obraz 25"/>
+            <wp:cNvGraphicFramePr>
+              <a:graphicFrameLocks xmlns:a="http://schemas.openxmlformats.org/drawingml/2006/main" noChangeAspect="1"/>
+            </wp:cNvGraphicFramePr>
+            <a:graphic xmlns:a="http://schemas.openxmlformats.org/drawingml/2006/main">
+              <a:graphicData uri="http://schemas.openxmlformats.org/drawingml/2006/picture">
+                <pic:pic xmlns:pic="http://schemas.openxmlformats.org/drawingml/2006/picture">
+                  <pic:nvPicPr>
+                    <pic:cNvPr id="0" name="Picture 7"/>
+                    <pic:cNvPicPr>
+                      <a:picLocks noChangeAspect="1" noChangeArrowheads="1"/>
+                    </pic:cNvPicPr>
+                  </pic:nvPicPr>
+                  <pic:blipFill>
+                    <a:blip r:embed="rId28">
+                      <a:extLst>
+                        <a:ext uri="{28A0092B-C50C-407E-A947-70E740481C1C}">
+                          <a14:useLocalDpi xmlns:a14="http://schemas.microsoft.com/office/drawing/2010/main" val="0"/>
+                        </a:ext>
+                      </a:extLst>
+                    </a:blip>
+                    <a:srcRect/>
+                    <a:stretch>
+                      <a:fillRect/>
+                    </a:stretch>
+                  </pic:blipFill>
+                  <pic:spPr bwMode="auto">
+                    <a:xfrm>
+                      <a:off x="0" y="0"/>
+                      <a:ext cx="4389120" cy="1554480"/>
+                    </a:xfrm>
+                    <a:prstGeom prst="rect">
+                      <a:avLst/>
+                    </a:prstGeom>
+                    <a:noFill/>
+                    <a:ln>
+                      <a:noFill/>
+                    </a:ln>
+                  </pic:spPr>
+                </pic:pic>
+              </a:graphicData>
+            </a:graphic>
+          </wp:inline>
+        </w:drawing>
+      </w:r>
+    </w:p>
+    <w:p>
+      <w:pPr>
+        <w:rPr>
+          <w:lang w:val="en-US"/>
+        </w:rPr>
+      </w:pPr>
+      <w:r>
+        <w:rPr>
+          <w:noProof/>
+          <w:lang w:val="en-US"/>
+        </w:rPr>
+        <w:drawing>
+          <wp:inline distT="0" distB="0" distL="0" distR="0">
+            <wp:extent cx="4229100" cy="1390650"/>
+            <wp:effectExtent l="0" t="0" r="0" b="0"/>
+            <wp:docPr id="26" name="Obraz 26"/>
+            <wp:cNvGraphicFramePr>
+              <a:graphicFrameLocks xmlns:a="http://schemas.openxmlformats.org/drawingml/2006/main" noChangeAspect="1"/>
+            </wp:cNvGraphicFramePr>
+            <a:graphic xmlns:a="http://schemas.openxmlformats.org/drawingml/2006/main">
+              <a:graphicData uri="http://schemas.openxmlformats.org/drawingml/2006/picture">
+                <pic:pic xmlns:pic="http://schemas.openxmlformats.org/drawingml/2006/picture">
+                  <pic:nvPicPr>
+                    <pic:cNvPr id="0" name="Picture 8"/>
+                    <pic:cNvPicPr>
+                      <a:picLocks noChangeAspect="1" noChangeArrowheads="1"/>
+                    </pic:cNvPicPr>
+                  </pic:nvPicPr>
+                  <pic:blipFill>
+                    <a:blip r:embed="rId29">
+                      <a:extLst>
+                        <a:ext uri="{28A0092B-C50C-407E-A947-70E740481C1C}">
+                          <a14:useLocalDpi xmlns:a14="http://schemas.microsoft.com/office/drawing/2010/main" val="0"/>
+                        </a:ext>
+                      </a:extLst>
+                    </a:blip>
+                    <a:srcRect/>
+                    <a:stretch>
+                      <a:fillRect/>
+                    </a:stretch>
+                  </pic:blipFill>
+                  <pic:spPr bwMode="auto">
+                    <a:xfrm>
+                      <a:off x="0" y="0"/>
+                      <a:ext cx="4229100" cy="1390650"/>
+                    </a:xfrm>
+                    <a:prstGeom prst="rect">
+                      <a:avLst/>
+                    </a:prstGeom>
+                    <a:noFill/>
+                    <a:ln>
+                      <a:noFill/>
+                    </a:ln>
+                  </pic:spPr>
+                </pic:pic>
+              </a:graphicData>
+            </a:graphic>
+          </wp:inline>
+        </w:drawing>
+      </w:r>
+    </w:p>
+    <w:p>
+      <w:pPr>
+        <w:rPr>
+          <w:lang w:val="en-US"/>
+        </w:rPr>
+      </w:pPr>
+      <w:r>
+        <w:rPr>
+          <w:noProof/>
+          <w:lang w:val="en-US"/>
+        </w:rPr>
+        <w:drawing>
+          <wp:inline distT="0" distB="0" distL="0" distR="0">
+            <wp:extent cx="4206240" cy="4389120"/>
+            <wp:effectExtent l="0" t="0" r="3810" b="0"/>
+            <wp:docPr id="27" name="Obraz 27"/>
+            <wp:cNvGraphicFramePr>
+              <a:graphicFrameLocks xmlns:a="http://schemas.openxmlformats.org/drawingml/2006/main" noChangeAspect="1"/>
+            </wp:cNvGraphicFramePr>
+            <a:graphic xmlns:a="http://schemas.openxmlformats.org/drawingml/2006/main">
+              <a:graphicData uri="http://schemas.openxmlformats.org/drawingml/2006/picture">
+                <pic:pic xmlns:pic="http://schemas.openxmlformats.org/drawingml/2006/picture">
+                  <pic:nvPicPr>
+                    <pic:cNvPr id="0" name="Picture 9"/>
+                    <pic:cNvPicPr>
+                      <a:picLocks noChangeAspect="1" noChangeArrowheads="1"/>
+                    </pic:cNvPicPr>
+                  </pic:nvPicPr>
+                  <pic:blipFill>
+                    <a:blip r:embed="rId30">
+                      <a:extLst>
+                        <a:ext uri="{28A0092B-C50C-407E-A947-70E740481C1C}">
+                          <a14:useLocalDpi xmlns:a14="http://schemas.microsoft.com/office/drawing/2010/main" val="0"/>
+                        </a:ext>
+                      </a:extLst>
+                    </a:blip>
+                    <a:srcRect/>
+                    <a:stretch>
+                      <a:fillRect/>
+                    </a:stretch>
+                  </pic:blipFill>
+                  <pic:spPr bwMode="auto">
+                    <a:xfrm>
+                      <a:off x="0" y="0"/>
+                      <a:ext cx="4206240" cy="4389120"/>
+                    </a:xfrm>
+                    <a:prstGeom prst="rect">
+                      <a:avLst/>
+                    </a:prstGeom>
+                    <a:noFill/>
+                    <a:ln>
+                      <a:noFill/>
+                    </a:ln>
+                  </pic:spPr>
+                </pic:pic>
+              </a:graphicData>
+            </a:graphic>
+          </wp:inline>
+        </w:drawing>
+      </w:r>
+    </w:p>
+    <w:p>
+      <w:pPr>
+        <w:rPr>
+          <w:lang w:val="en-US"/>
+        </w:rPr>
+      </w:pPr>
+      <w:r>
+        <w:rPr>
+          <w:noProof/>
+          <w:lang w:val="en-US"/>
+        </w:rPr>
+        <w:lastRenderedPageBreak/>
+        <w:drawing>
+          <wp:inline distT="0" distB="0" distL="0" distR="0">
+            <wp:extent cx="4314825" cy="3686175"/>
+            <wp:effectExtent l="0" t="0" r="9525" b="9525"/>
+            <wp:docPr id="28" name="Obraz 28"/>
+            <wp:cNvGraphicFramePr>
+              <a:graphicFrameLocks xmlns:a="http://schemas.openxmlformats.org/drawingml/2006/main" noChangeAspect="1"/>
+            </wp:cNvGraphicFramePr>
+            <a:graphic xmlns:a="http://schemas.openxmlformats.org/drawingml/2006/main">
+              <a:graphicData uri="http://schemas.openxmlformats.org/drawingml/2006/picture">
+                <pic:pic xmlns:pic="http://schemas.openxmlformats.org/drawingml/2006/picture">
+                  <pic:nvPicPr>
+                    <pic:cNvPr id="0" name="Picture 10"/>
+                    <pic:cNvPicPr>
+                      <a:picLocks noChangeAspect="1" noChangeArrowheads="1"/>
+                    </pic:cNvPicPr>
+                  </pic:nvPicPr>
+                  <pic:blipFill>
+                    <a:blip r:embed="rId31">
+                      <a:extLst>
+                        <a:ext uri="{28A0092B-C50C-407E-A947-70E740481C1C}">
+                          <a14:useLocalDpi xmlns:a14="http://schemas.microsoft.com/office/drawing/2010/main" val="0"/>
+                        </a:ext>
+                      </a:extLst>
+                    </a:blip>
+                    <a:srcRect/>
+                    <a:stretch>
+                      <a:fillRect/>
+                    </a:stretch>
+                  </pic:blipFill>
+                  <pic:spPr bwMode="auto">
+                    <a:xfrm>
+                      <a:off x="0" y="0"/>
+                      <a:ext cx="4314825" cy="3686175"/>
+                    </a:xfrm>
+                    <a:prstGeom prst="rect">
+                      <a:avLst/>
+                    </a:prstGeom>
+                    <a:noFill/>
+                    <a:ln>
+                      <a:noFill/>
+                    </a:ln>
+                  </pic:spPr>
+                </pic:pic>
+              </a:graphicData>
+            </a:graphic>
+          </wp:inline>
+        </w:drawing>
+      </w:r>
+    </w:p>
+    <w:p>
+      <w:pPr>
+        <w:rPr>
+          <w:lang w:val="en-US"/>
+        </w:rPr>
+      </w:pPr>
+    </w:p>
+    <w:p>
+      <w:pPr>
+        <w:pStyle w:val="Akapitzlist"/>
+        <w:numPr>
+          <w:ilvl w:val="0"/>
+          <w:numId w:val="1"/>
+        </w:numPr>
+        <w:rPr>
+          <w:lang w:val="en-US"/>
+        </w:rPr>
+      </w:pPr>
+      <w:r>
+        <w:rPr>
+          <w:lang w:val="en-US"/>
+        </w:rPr>
+        <w:t>!</w:t>
+      </w:r>
+      <w:r>
+        <w:rPr>
+          <w:lang w:val="en-US"/>
+        </w:rPr>
+        <w:t xml:space="preserve"> </w:t>
+      </w:r>
+      <w:proofErr w:type="spellStart"/>
+      <w:r>
+        <w:rPr>
+          <w:lang w:val="en-US"/>
+        </w:rPr>
+        <w:t>Kolejne</w:t>
+      </w:r>
+      <w:proofErr w:type="spellEnd"/>
+      <w:r>
+        <w:rPr>
+          <w:lang w:val="en-US"/>
+        </w:rPr>
+        <w:t xml:space="preserve"> 9</w:t>
+      </w:r>
+    </w:p>
+    <w:p>
+      <w:pPr>
+        <w:pStyle w:val="Akapitzlist"/>
+        <w:numPr>
+          <w:ilvl w:val="0"/>
+          <w:numId w:val="1"/>
+        </w:numPr>
+        <w:rPr>
+          <w:lang w:val="en-US"/>
+        </w:rPr>
+      </w:pPr>
+      <w:r>
+        <w:rPr>
+          <w:lang w:val="en-US"/>
+        </w:rPr>
+        <w:t>!</w:t>
+      </w:r>
+    </w:p>
+    <w:p>
+      <w:pPr>
+        <w:pStyle w:val="Akapitzlist"/>
+        <w:numPr>
+          <w:ilvl w:val="0"/>
+          <w:numId w:val="1"/>
+        </w:numPr>
+        <w:rPr>
+          <w:lang w:val="en-US"/>
+        </w:rPr>
+      </w:pPr>
+      <w:r>
+        <w:rPr>
+          <w:lang w:val="en-US"/>
+        </w:rPr>
+        <w:t>!</w:t>
+      </w:r>
+    </w:p>
+    <w:p>
+      <w:pPr>
+        <w:pStyle w:val="Akapitzlist"/>
+        <w:numPr>
+          <w:ilvl w:val="0"/>
+          <w:numId w:val="1"/>
+        </w:numPr>
+        <w:rPr>
+          <w:lang w:val="en-US"/>
+        </w:rPr>
+      </w:pPr>
+      <w:r>
+        <w:rPr>
+          <w:lang w:val="en-US"/>
+        </w:rPr>
+        <w:t>!</w:t>
+      </w:r>
+    </w:p>
+    <w:p>
+      <w:pPr>
+        <w:pStyle w:val="Akapitzlist"/>
+        <w:numPr>
+          <w:ilvl w:val="0"/>
+          <w:numId w:val="1"/>
+        </w:numPr>
+        <w:rPr>
+          <w:lang w:val="en-US"/>
+        </w:rPr>
+      </w:pPr>
+      <w:r>
+        <w:rPr>
+          <w:lang w:val="en-US"/>
+        </w:rPr>
+        <w:t>!</w:t>
+      </w:r>
+    </w:p>
+    <w:p>
+      <w:pPr>
+        <w:pStyle w:val="Akapitzlist"/>
+        <w:numPr>
+          <w:ilvl w:val="0"/>
+          <w:numId w:val="1"/>
+        </w:numPr>
+        <w:rPr>
+          <w:lang w:val="en-US"/>
+        </w:rPr>
+      </w:pPr>
+      <w:r>
+        <w:rPr>
+          <w:lang w:val="en-US"/>
+        </w:rPr>
+        <w:t>!</w:t>
+      </w:r>
+    </w:p>
+    <w:p>
+      <w:pPr>
+        <w:pStyle w:val="Akapitzlist"/>
+        <w:numPr>
+          <w:ilvl w:val="0"/>
+          <w:numId w:val="1"/>
+        </w:numPr>
+        <w:rPr>
+          <w:lang w:val="en-US"/>
+        </w:rPr>
+      </w:pPr>
+      <w:r>
+        <w:rPr>
+          <w:lang w:val="en-US"/>
+        </w:rPr>
+        <w:t>!</w:t>
+      </w:r>
+    </w:p>
+    <w:p>
+      <w:pPr>
+        <w:pStyle w:val="Akapitzlist"/>
+        <w:numPr>
+          <w:ilvl w:val="0"/>
+          <w:numId w:val="1"/>
+        </w:numPr>
+        <w:rPr>
+          <w:lang w:val="en-US"/>
+        </w:rPr>
+      </w:pPr>
+      <w:r>
+        <w:rPr>
+          <w:lang w:val="en-US"/>
+        </w:rPr>
+        <w:t>!</w:t>
+      </w:r>
+    </w:p>
+    <w:p>
+      <w:pPr>
+        <w:pStyle w:val="Akapitzlist"/>
+        <w:numPr>
+          <w:ilvl w:val="0"/>
+          <w:numId w:val="1"/>
+        </w:numPr>
+        <w:rPr>
+          <w:lang w:val="en-US"/>
+        </w:rPr>
+      </w:pPr>
+      <w:r>
+        <w:rPr>
+          <w:lang w:val="en-US"/>
+        </w:rPr>
+        <w:t>!</w:t>
+      </w:r>
+    </w:p>
+    <w:p>
+      <w:pPr>
+        <w:pStyle w:val="Akapitzlist"/>
         <w:rPr>
           <w:lang w:val="en-US"/>
         </w:rPr>
       </w:pPr>
       <w:bookmarkStart w:id="0" w:name="_GoBack"/>
       <w:bookmarkEnd w:id="0"/>
+    </w:p>
+    <w:p>
+      <w:pPr>
+        <w:rPr>
+          <w:lang w:val="en-US"/>
+        </w:rPr>
+      </w:pPr>
+    </w:p>
+    <w:p>
+      <w:pPr>
+        <w:rPr>
+          <w:lang w:val="en-US"/>
+        </w:rPr>
+      </w:pPr>
+    </w:p>
+    <w:p>
+      <w:pPr>
+        <w:rPr>
+          <w:lang w:val="en-US"/>
+        </w:rPr>
+      </w:pPr>
+      <w:r>
+        <w:rPr>
+          <w:noProof/>
+          <w:lang w:val="en-US"/>
+        </w:rPr>
+        <w:drawing>
+          <wp:inline distT="0" distB="0" distL="0" distR="0">
+            <wp:extent cx="4191000" cy="1762125"/>
+            <wp:effectExtent l="0" t="0" r="0" b="9525"/>
+            <wp:docPr id="29" name="Obraz 29"/>
+            <wp:cNvGraphicFramePr>
+              <a:graphicFrameLocks xmlns:a="http://schemas.openxmlformats.org/drawingml/2006/main" noChangeAspect="1"/>
+            </wp:cNvGraphicFramePr>
+            <a:graphic xmlns:a="http://schemas.openxmlformats.org/drawingml/2006/main">
+              <a:graphicData uri="http://schemas.openxmlformats.org/drawingml/2006/picture">
+                <pic:pic xmlns:pic="http://schemas.openxmlformats.org/drawingml/2006/picture">
+                  <pic:nvPicPr>
+                    <pic:cNvPr id="0" name="Picture 11"/>
+                    <pic:cNvPicPr>
+                      <a:picLocks noChangeAspect="1" noChangeArrowheads="1"/>
+                    </pic:cNvPicPr>
+                  </pic:nvPicPr>
+                  <pic:blipFill>
+                    <a:blip r:embed="rId32">
+                      <a:extLst>
+                        <a:ext uri="{28A0092B-C50C-407E-A947-70E740481C1C}">
+                          <a14:useLocalDpi xmlns:a14="http://schemas.microsoft.com/office/drawing/2010/main" val="0"/>
+                        </a:ext>
+                      </a:extLst>
+                    </a:blip>
+                    <a:srcRect/>
+                    <a:stretch>
+                      <a:fillRect/>
+                    </a:stretch>
+                  </pic:blipFill>
+                  <pic:spPr bwMode="auto">
+                    <a:xfrm>
+                      <a:off x="0" y="0"/>
+                      <a:ext cx="4191000" cy="1762125"/>
+                    </a:xfrm>
+                    <a:prstGeom prst="rect">
+                      <a:avLst/>
+                    </a:prstGeom>
+                    <a:noFill/>
+                    <a:ln>
+                      <a:noFill/>
+                    </a:ln>
+                  </pic:spPr>
+                </pic:pic>
+              </a:graphicData>
+            </a:graphic>
+          </wp:inline>
+        </w:drawing>
+      </w:r>
+    </w:p>
+    <w:p>
+      <w:pPr>
+        <w:rPr>
+          <w:lang w:val="en-US"/>
+        </w:rPr>
+      </w:pPr>
+      <w:r>
+        <w:rPr>
+          <w:noProof/>
+          <w:lang w:val="en-US"/>
+        </w:rPr>
+        <w:lastRenderedPageBreak/>
+        <w:drawing>
+          <wp:inline distT="0" distB="0" distL="0" distR="0">
+            <wp:extent cx="4162425" cy="2828925"/>
+            <wp:effectExtent l="0" t="0" r="9525" b="9525"/>
+            <wp:docPr id="30" name="Obraz 30"/>
+            <wp:cNvGraphicFramePr>
+              <a:graphicFrameLocks xmlns:a="http://schemas.openxmlformats.org/drawingml/2006/main" noChangeAspect="1"/>
+            </wp:cNvGraphicFramePr>
+            <a:graphic xmlns:a="http://schemas.openxmlformats.org/drawingml/2006/main">
+              <a:graphicData uri="http://schemas.openxmlformats.org/drawingml/2006/picture">
+                <pic:pic xmlns:pic="http://schemas.openxmlformats.org/drawingml/2006/picture">
+                  <pic:nvPicPr>
+                    <pic:cNvPr id="0" name="Picture 12"/>
+                    <pic:cNvPicPr>
+                      <a:picLocks noChangeAspect="1" noChangeArrowheads="1"/>
+                    </pic:cNvPicPr>
+                  </pic:nvPicPr>
+                  <pic:blipFill>
+                    <a:blip r:embed="rId33">
+                      <a:extLst>
+                        <a:ext uri="{28A0092B-C50C-407E-A947-70E740481C1C}">
+                          <a14:useLocalDpi xmlns:a14="http://schemas.microsoft.com/office/drawing/2010/main" val="0"/>
+                        </a:ext>
+                      </a:extLst>
+                    </a:blip>
+                    <a:srcRect/>
+                    <a:stretch>
+                      <a:fillRect/>
+                    </a:stretch>
+                  </pic:blipFill>
+                  <pic:spPr bwMode="auto">
+                    <a:xfrm>
+                      <a:off x="0" y="0"/>
+                      <a:ext cx="4162425" cy="2828925"/>
+                    </a:xfrm>
+                    <a:prstGeom prst="rect">
+                      <a:avLst/>
+                    </a:prstGeom>
+                    <a:noFill/>
+                    <a:ln>
+                      <a:noFill/>
+                    </a:ln>
+                  </pic:spPr>
+                </pic:pic>
+              </a:graphicData>
+            </a:graphic>
+          </wp:inline>
+        </w:drawing>
+      </w:r>
+    </w:p>
+    <w:p>
+      <w:pPr>
+        <w:rPr>
+          <w:lang w:val="en-US"/>
+        </w:rPr>
+      </w:pPr>
+      <w:r>
+        <w:rPr>
+          <w:noProof/>
+          <w:lang w:val="en-US"/>
+        </w:rPr>
+        <w:drawing>
+          <wp:inline distT="0" distB="0" distL="0" distR="0">
+            <wp:extent cx="4191000" cy="714375"/>
+            <wp:effectExtent l="0" t="0" r="0" b="9525"/>
+            <wp:docPr id="31" name="Obraz 31"/>
+            <wp:cNvGraphicFramePr>
+              <a:graphicFrameLocks xmlns:a="http://schemas.openxmlformats.org/drawingml/2006/main" noChangeAspect="1"/>
+            </wp:cNvGraphicFramePr>
+            <a:graphic xmlns:a="http://schemas.openxmlformats.org/drawingml/2006/main">
+              <a:graphicData uri="http://schemas.openxmlformats.org/drawingml/2006/picture">
+                <pic:pic xmlns:pic="http://schemas.openxmlformats.org/drawingml/2006/picture">
+                  <pic:nvPicPr>
+                    <pic:cNvPr id="0" name="Picture 13"/>
+                    <pic:cNvPicPr>
+                      <a:picLocks noChangeAspect="1" noChangeArrowheads="1"/>
+                    </pic:cNvPicPr>
+                  </pic:nvPicPr>
+                  <pic:blipFill>
+                    <a:blip r:embed="rId34">
+                      <a:extLst>
+                        <a:ext uri="{28A0092B-C50C-407E-A947-70E740481C1C}">
+                          <a14:useLocalDpi xmlns:a14="http://schemas.microsoft.com/office/drawing/2010/main" val="0"/>
+                        </a:ext>
+                      </a:extLst>
+                    </a:blip>
+                    <a:srcRect/>
+                    <a:stretch>
+                      <a:fillRect/>
+                    </a:stretch>
+                  </pic:blipFill>
+                  <pic:spPr bwMode="auto">
+                    <a:xfrm>
+                      <a:off x="0" y="0"/>
+                      <a:ext cx="4191000" cy="714375"/>
+                    </a:xfrm>
+                    <a:prstGeom prst="rect">
+                      <a:avLst/>
+                    </a:prstGeom>
+                    <a:noFill/>
+                    <a:ln>
+                      <a:noFill/>
+                    </a:ln>
+                  </pic:spPr>
+                </pic:pic>
+              </a:graphicData>
+            </a:graphic>
+          </wp:inline>
+        </w:drawing>
+      </w:r>
     </w:p>
     <w:sectPr>
       <w:pgSz w:w="11906" w:h="16838"/>

</xml_diff>